<commit_message>
hoan thanh 80% don ban
</commit_message>
<xml_diff>
--- a/document/Function.docx
+++ b/document/Function.docx
@@ -2,6 +2,255 @@
 <file path=word/document.xml><?xml version="1.0" encoding="utf-8"?>
 <w:document xmlns:wpc="http://schemas.microsoft.com/office/word/2010/wordprocessingCanvas" xmlns:cx="http://schemas.microsoft.com/office/drawing/2014/chartex" xmlns:cx1="http://schemas.microsoft.com/office/drawing/2015/9/8/chartex" xmlns:cx2="http://schemas.microsoft.com/office/drawing/2015/10/21/chartex" xmlns:cx3="http://schemas.microsoft.com/office/drawing/2016/5/9/chartex" xmlns:cx4="http://schemas.microsoft.com/office/drawing/2016/5/10/chartex" xmlns:cx5="http://schemas.microsoft.com/office/drawing/2016/5/11/chartex" xmlns:cx6="http://schemas.microsoft.com/office/drawing/2016/5/12/chartex" xmlns:cx7="http://schemas.microsoft.com/office/drawing/2016/5/13/chartex" xmlns:cx8="http://schemas.microsoft.com/office/drawing/2016/5/14/chartex" xmlns:mc="http://schemas.openxmlformats.org/markup-compatibility/2006" xmlns:aink="http://schemas.microsoft.com/office/drawing/2016/ink" xmlns:am3d="http://schemas.microsoft.com/office/drawing/2017/model3d" xmlns:o="urn:schemas-microsoft-com:office:office" xmlns:oel="http://schemas.microsoft.com/office/2019/extlst" xmlns:r="http://schemas.openxmlformats.org/officeDocument/2006/relationships" xmlns:m="http://schemas.openxmlformats.org/officeDocument/2006/math" xmlns:v="urn:schemas-microsoft-com:vml" xmlns:wp14="http://schemas.microsoft.com/office/word/2010/wordprocessingDrawing" xmlns:wp="http://schemas.openxmlformats.org/drawingml/2006/wordprocessingDrawing" xmlns:w10="urn:schemas-microsoft-com:office:word" xmlns:w="http://schemas.openxmlformats.org/wordprocessingml/2006/main" xmlns:w14="http://schemas.microsoft.com/office/word/2010/wordml" xmlns:w15="http://schemas.microsoft.com/office/word/2012/wordml" xmlns:w16cex="http://schemas.microsoft.com/office/word/2018/wordml/cex" xmlns:w16cid="http://schemas.microsoft.com/office/word/2016/wordml/cid" xmlns:w16="http://schemas.microsoft.com/office/word/2018/wordml" xmlns:w16du="http://schemas.microsoft.com/office/word/2023/wordml/word16du" xmlns:w16sdtdh="http://schemas.microsoft.com/office/word/2020/wordml/sdtdatahash" xmlns:w16se="http://schemas.microsoft.com/office/word/2015/wordml/symex" xmlns:wpg="http://schemas.microsoft.com/office/word/2010/wordprocessingGroup" xmlns:wpi="http://schemas.microsoft.com/office/word/2010/wordprocessingInk" xmlns:wne="http://schemas.microsoft.com/office/word/2006/wordml" xmlns:wps="http://schemas.microsoft.com/office/word/2010/wordprocessingShape" mc:Ignorable="w14 w15 w16se w16cid w16 w16cex w16sdtdh w16du wp14">
   <w:body>
+    <w:p>
+      <w:pPr>
+        <w:pStyle w:val="ListParagraph"/>
+        <w:numPr>
+          <w:ilvl w:val="0"/>
+          <w:numId w:val="1"/>
+        </w:numPr>
+        <w:tabs>
+          <w:tab w:val="left" w:pos="9000"/>
+        </w:tabs>
+        <w:rPr>
+          <w:lang w:val="en-US"/>
+        </w:rPr>
+      </w:pPr>
+      <w:r>
+        <w:rPr>
+          <w:lang w:val="en-US"/>
+        </w:rPr>
+        <w:t>Form đăng nhập</w:t>
+      </w:r>
+    </w:p>
+    <w:tbl>
+      <w:tblPr>
+        <w:tblStyle w:val="TableGrid"/>
+        <w:tblW w:w="9000" w:type="dxa"/>
+        <w:tblInd w:w="-5" w:type="dxa"/>
+        <w:tblLook w:val="04A0" w:firstRow="1" w:lastRow="0" w:firstColumn="1" w:lastColumn="0" w:noHBand="0" w:noVBand="1"/>
+      </w:tblPr>
+      <w:tblGrid>
+        <w:gridCol w:w="3325"/>
+        <w:gridCol w:w="5675"/>
+      </w:tblGrid>
+      <w:tr>
+        <w:tc>
+          <w:tcPr>
+            <w:tcW w:w="3325" w:type="dxa"/>
+          </w:tcPr>
+          <w:p>
+            <w:pPr>
+              <w:rPr>
+                <w:lang w:val="en-US"/>
+              </w:rPr>
+            </w:pPr>
+            <w:r>
+              <w:rPr>
+                <w:lang w:val="en-US"/>
+              </w:rPr>
+              <w:t>Xác thực tài khoản admin</w:t>
+            </w:r>
+          </w:p>
+        </w:tc>
+        <w:tc>
+          <w:tcPr>
+            <w:tcW w:w="5675" w:type="dxa"/>
+          </w:tcPr>
+          <w:p>
+            <w:r>
+              <w:rPr>
+                <w:lang w:val="en-US"/>
+              </w:rPr>
+              <w:t>CREATE</w:t>
+            </w:r>
+            <w:r>
+              <w:t xml:space="preserve"> FUNCTION [dbo].[Fn_XacThucAdmin]</w:t>
+            </w:r>
+          </w:p>
+          <w:p>
+            <w:r>
+              <w:t>(</w:t>
+            </w:r>
+          </w:p>
+          <w:p>
+            <w:r>
+              <w:t xml:space="preserve">    @Ten_dang_nhap VARCHAR(36),</w:t>
+            </w:r>
+          </w:p>
+          <w:p>
+            <w:r>
+              <w:t xml:space="preserve">    @Mat_khau VARCHAR(27)</w:t>
+            </w:r>
+          </w:p>
+          <w:p>
+            <w:r>
+              <w:t>)</w:t>
+            </w:r>
+          </w:p>
+          <w:p>
+            <w:r>
+              <w:t>RETURNS VARCHAR(50)</w:t>
+            </w:r>
+          </w:p>
+          <w:p>
+            <w:r>
+              <w:t>AS</w:t>
+            </w:r>
+          </w:p>
+          <w:p>
+            <w:r>
+              <w:t>BEGIN</w:t>
+            </w:r>
+          </w:p>
+          <w:p>
+            <w:r>
+              <w:t xml:space="preserve">    DECLARE @Result VARCHAR(50);</w:t>
+            </w:r>
+          </w:p>
+          <w:p/>
+          <w:p>
+            <w:r>
+              <w:t xml:space="preserve">    IF EXISTS (SELECT 1 FROM ADMIN WHERE Ten_dang_nhap = @Ten_dang_nhap AND Mat_khau = @Mat_khau)</w:t>
+            </w:r>
+          </w:p>
+          <w:p>
+            <w:r>
+              <w:t xml:space="preserve">        SET @Result = 'Authenticated';</w:t>
+            </w:r>
+          </w:p>
+          <w:p>
+            <w:r>
+              <w:t xml:space="preserve">    ELSE</w:t>
+            </w:r>
+          </w:p>
+          <w:p>
+            <w:r>
+              <w:t xml:space="preserve">        SET @Result = NULL;</w:t>
+            </w:r>
+          </w:p>
+          <w:p/>
+          <w:p>
+            <w:r>
+              <w:t xml:space="preserve">    RETURN @Result;</w:t>
+            </w:r>
+          </w:p>
+          <w:p>
+            <w:pPr>
+              <w:rPr>
+                <w:lang w:val="en-US"/>
+              </w:rPr>
+            </w:pPr>
+            <w:r>
+              <w:t>END;</w:t>
+            </w:r>
+          </w:p>
+        </w:tc>
+      </w:tr>
+      <w:tr>
+        <w:tc>
+          <w:tcPr>
+            <w:tcW w:w="3325" w:type="dxa"/>
+          </w:tcPr>
+          <w:p>
+            <w:r>
+              <w:t>Xác thực tài khoản user</w:t>
+            </w:r>
+          </w:p>
+        </w:tc>
+        <w:tc>
+          <w:tcPr>
+            <w:tcW w:w="5675" w:type="dxa"/>
+          </w:tcPr>
+          <w:p>
+            <w:r>
+              <w:t>CREATE FUNCTION [dbo].[Fn_XacThucNhanVien]</w:t>
+            </w:r>
+          </w:p>
+          <w:p>
+            <w:r>
+              <w:t>(</w:t>
+            </w:r>
+          </w:p>
+          <w:p>
+            <w:r>
+              <w:t xml:space="preserve">    @SDT VARCHAR(18),</w:t>
+            </w:r>
+          </w:p>
+          <w:p>
+            <w:r>
+              <w:t xml:space="preserve">    @MatKhau VARCHAR(27)</w:t>
+            </w:r>
+          </w:p>
+          <w:p>
+            <w:r>
+              <w:t>)</w:t>
+            </w:r>
+          </w:p>
+          <w:p>
+            <w:r>
+              <w:t xml:space="preserve">RETURNS VARCHAR(9) </w:t>
+            </w:r>
+          </w:p>
+          <w:p>
+            <w:r>
+              <w:t>AS</w:t>
+            </w:r>
+          </w:p>
+          <w:p>
+            <w:r>
+              <w:t>BEGIN</w:t>
+            </w:r>
+          </w:p>
+          <w:p>
+            <w:r>
+              <w:t xml:space="preserve">    DECLARE @MaNhanVien VARCHAR(9) = NULL; -- Khởi tạo với NULL</w:t>
+            </w:r>
+          </w:p>
+          <w:p/>
+          <w:p>
+            <w:r>
+              <w:t xml:space="preserve">    SELECT @MaNhanVien = Ma_nhan_vien</w:t>
+            </w:r>
+          </w:p>
+          <w:p>
+            <w:r>
+              <w:t xml:space="preserve">    FROM NHAN_VIEN</w:t>
+            </w:r>
+          </w:p>
+          <w:p>
+            <w:r>
+              <w:t xml:space="preserve">    WHERE SDT = @SDT AND Mat_khau = @MatKhau;</w:t>
+            </w:r>
+          </w:p>
+          <w:p/>
+          <w:p>
+            <w:r>
+              <w:t xml:space="preserve">    RETURN @MaNhanVien; -- Trả về NULL nếu không tìm thấy</w:t>
+            </w:r>
+          </w:p>
+          <w:p>
+            <w:r>
+              <w:t>END;</w:t>
+            </w:r>
+          </w:p>
+          <w:p>
+            <w:pPr>
+              <w:rPr>
+                <w:lang w:val="en-US"/>
+              </w:rPr>
+            </w:pPr>
+          </w:p>
+        </w:tc>
+      </w:tr>
+    </w:tbl>
+    <w:p>
+      <w:pPr>
+        <w:rPr>
+          <w:lang w:val="en-US"/>
+        </w:rPr>
+      </w:pPr>
+    </w:p>
     <w:p>
       <w:pPr>
         <w:pStyle w:val="ListParagraph"/>
@@ -17,7 +266,7 @@
         <w:rPr>
           <w:lang w:val="en-US"/>
         </w:rPr>
-        <w:t>Form đăng nhập</w:t>
+        <w:t>UC_DONHANG</w:t>
       </w:r>
     </w:p>
     <w:tbl>
@@ -27,13 +276,13 @@
         <w:tblLook w:val="04A0" w:firstRow="1" w:lastRow="0" w:firstColumn="1" w:lastColumn="0" w:noHBand="0" w:noVBand="1"/>
       </w:tblPr>
       <w:tblGrid>
-        <w:gridCol w:w="4508"/>
-        <w:gridCol w:w="4508"/>
+        <w:gridCol w:w="3325"/>
+        <w:gridCol w:w="5691"/>
       </w:tblGrid>
       <w:tr>
         <w:tc>
           <w:tcPr>
-            <w:tcW w:w="4508" w:type="dxa"/>
+            <w:tcW w:w="3325" w:type="dxa"/>
           </w:tcPr>
           <w:p>
             <w:pPr>
@@ -45,23 +294,17 @@
               <w:rPr>
                 <w:lang w:val="en-US"/>
               </w:rPr>
-              <w:t>Xác thực tài khoản admin</w:t>
+              <w:t>Tìm kiếm danh sách đơn hàng của 1 khách bằng số điện thoại</w:t>
             </w:r>
           </w:p>
         </w:tc>
         <w:tc>
           <w:tcPr>
-            <w:tcW w:w="4508" w:type="dxa"/>
+            <w:tcW w:w="5691" w:type="dxa"/>
           </w:tcPr>
           <w:p>
             <w:r>
-              <w:rPr>
-                <w:lang w:val="en-US"/>
-              </w:rPr>
-              <w:t>CREATE</w:t>
-            </w:r>
-            <w:r>
-              <w:t xml:space="preserve"> FUNCTION [dbo].[Fn_XacThucAdmin]</w:t>
+              <w:t>ALTER FUNCTION [dbo].[Fn_TimKiemTheoSoDienThoai]</w:t>
             </w:r>
           </w:p>
           <w:p>
@@ -71,12 +314,7 @@
           </w:p>
           <w:p>
             <w:r>
-              <w:t xml:space="preserve">    @Ten_dang_nhap VARCHAR(36),</w:t>
-            </w:r>
-          </w:p>
-          <w:p>
-            <w:r>
-              <w:t xml:space="preserve">    @Mat_khau VARCHAR(27)</w:t>
+              <w:t xml:space="preserve">    @SoDienThoai NVARCHAR(20)</w:t>
             </w:r>
           </w:p>
           <w:p>
@@ -86,7 +324,8 @@
           </w:p>
           <w:p>
             <w:r>
-              <w:t>RETURNS VARCHAR(50)</w:t>
+              <w:lastRenderedPageBreak/>
+              <w:t>RETURNS TABLE</w:t>
             </w:r>
           </w:p>
           <w:p>
@@ -96,39 +335,27 @@
           </w:p>
           <w:p>
             <w:r>
-              <w:t>BEGIN</w:t>
-            </w:r>
-          </w:p>
-          <w:p>
-            <w:r>
-              <w:t xml:space="preserve">    DECLARE @Result VARCHAR(50);</w:t>
-            </w:r>
-          </w:p>
-          <w:p/>
-          <w:p>
-            <w:r>
-              <w:t xml:space="preserve">    IF EXISTS (SELECT 1 FROM ADMIN WHERE Ten_dang_nhap = @Ten_dang_nhap AND Mat_khau = @Mat_khau)</w:t>
-            </w:r>
-          </w:p>
-          <w:p>
-            <w:r>
-              <w:t xml:space="preserve">        SET @Result = 'Authenticated';</w:t>
-            </w:r>
-          </w:p>
-          <w:p>
-            <w:r>
-              <w:t xml:space="preserve">    ELSE</w:t>
-            </w:r>
-          </w:p>
-          <w:p>
-            <w:r>
-              <w:t xml:space="preserve">        SET @Result = NULL;</w:t>
-            </w:r>
-          </w:p>
-          <w:p/>
-          <w:p>
-            <w:r>
-              <w:t xml:space="preserve">    RETURN @Result;</w:t>
+              <w:t>RETURN</w:t>
+            </w:r>
+          </w:p>
+          <w:p>
+            <w:r>
+              <w:t>(</w:t>
+            </w:r>
+          </w:p>
+          <w:p>
+            <w:r>
+              <w:t xml:space="preserve">    SELECT * </w:t>
+            </w:r>
+          </w:p>
+          <w:p>
+            <w:r>
+              <w:t xml:space="preserve">    FROM Dgv_DanhSachDonHang</w:t>
+            </w:r>
+          </w:p>
+          <w:p>
+            <w:r>
+              <w:t xml:space="preserve">    WHERE [Số điện thoại khách hàng] = @SoDienThoai</w:t>
             </w:r>
           </w:p>
           <w:p>
@@ -138,7 +365,7 @@
               </w:rPr>
             </w:pPr>
             <w:r>
-              <w:t>END;</w:t>
+              <w:t>);</w:t>
             </w:r>
           </w:p>
         </w:tc>
@@ -146,8 +373,93 @@
       <w:tr>
         <w:tc>
           <w:tcPr>
-            <w:tcW w:w="4508" w:type="dxa"/>
+            <w:tcW w:w="3325" w:type="dxa"/>
           </w:tcPr>
+          <w:p>
+            <w:r>
+              <w:lastRenderedPageBreak/>
+              <w:t xml:space="preserve">Tính tổng tiền 1 đơn hàng </w:t>
+            </w:r>
+            <w:r>
+              <w:t>để xuất ra label tổng h</w:t>
+            </w:r>
+            <w:r>
+              <w:t>óa đơn sau thuế nhưng trc khuyến mãi</w:t>
+            </w:r>
+          </w:p>
+        </w:tc>
+        <w:tc>
+          <w:tcPr>
+            <w:tcW w:w="5691" w:type="dxa"/>
+          </w:tcPr>
+          <w:p>
+            <w:r>
+              <w:rPr>
+                <w:lang w:val="en-US"/>
+              </w:rPr>
+              <w:t>CREATE</w:t>
+            </w:r>
+            <w:r>
+              <w:t xml:space="preserve"> FUNCTION [dbo].[Fn_TongTien1DonHang]</w:t>
+            </w:r>
+          </w:p>
+          <w:p>
+            <w:r>
+              <w:t>(</w:t>
+            </w:r>
+          </w:p>
+          <w:p>
+            <w:r>
+              <w:t xml:space="preserve">    @Ma_don_ban VARCHAR(9)</w:t>
+            </w:r>
+          </w:p>
+          <w:p>
+            <w:r>
+              <w:t>)</w:t>
+            </w:r>
+          </w:p>
+          <w:p>
+            <w:r>
+              <w:t>RETURNS DECIMAL(18, 2)</w:t>
+            </w:r>
+          </w:p>
+          <w:p>
+            <w:r>
+              <w:t>AS</w:t>
+            </w:r>
+          </w:p>
+          <w:p>
+            <w:r>
+              <w:t>BEGIN</w:t>
+            </w:r>
+          </w:p>
+          <w:p>
+            <w:r>
+              <w:t xml:space="preserve">    DECLARE @TongTien DECIMAL(18, 2);</w:t>
+            </w:r>
+          </w:p>
+          <w:p/>
+          <w:p>
+            <w:r>
+              <w:t xml:space="preserve">    SELECT @TongTien = SUM([Giá bán]-[Thuế] * [Giá bán] / 100)</w:t>
+            </w:r>
+          </w:p>
+          <w:p>
+            <w:r>
+              <w:t xml:space="preserve">    FROM dbo.Dgv_ChiTietDonHang</w:t>
+            </w:r>
+          </w:p>
+          <w:p>
+            <w:r>
+              <w:t xml:space="preserve">    WHERE [Mã đơn bán] = @Ma_don_ban;</w:t>
+            </w:r>
+          </w:p>
+          <w:p/>
+          <w:p>
+            <w:r>
+              <w:t xml:space="preserve">    RETURN ISNULL(@TongTien, 0); -- Trả về 0 nếu không có sản phẩm nào</w:t>
+            </w:r>
+          </w:p>
           <w:p>
             <w:pPr>
               <w:rPr>
@@ -155,20 +467,29 @@
               </w:rPr>
             </w:pPr>
             <w:r>
-              <w:rPr>
-                <w:lang w:val="en-US"/>
-              </w:rPr>
-              <w:t>Xác thực tài khoản user</w:t>
+              <w:t>END;</w:t>
+            </w:r>
+          </w:p>
+        </w:tc>
+      </w:tr>
+      <w:tr>
+        <w:tc>
+          <w:tcPr>
+            <w:tcW w:w="3325" w:type="dxa"/>
+          </w:tcPr>
+          <w:p>
+            <w:r>
+              <w:t>Lấy thông tin  của 1 đơn hàng để fill vào form chỉnh sửa</w:t>
             </w:r>
           </w:p>
         </w:tc>
         <w:tc>
           <w:tcPr>
-            <w:tcW w:w="4508" w:type="dxa"/>
+            <w:tcW w:w="5691" w:type="dxa"/>
           </w:tcPr>
           <w:p>
             <w:r>
-              <w:t>CREATE FUNCTION [dbo].[Fn_XacThucNhanVien]</w:t>
+              <w:t>CREATE FUNCTION [dbo].[Fn_DienThongTinDonHang]</w:t>
             </w:r>
           </w:p>
           <w:p>
@@ -178,12 +499,7 @@
           </w:p>
           <w:p>
             <w:r>
-              <w:t xml:space="preserve">    @SDT VARCHAR(18),</w:t>
-            </w:r>
-          </w:p>
-          <w:p>
-            <w:r>
-              <w:t xml:space="preserve">    @MatKhau VARCHAR(27)</w:t>
+              <w:t xml:space="preserve">    @Ma_don_ban NVARCHAR(50)</w:t>
             </w:r>
           </w:p>
           <w:p>
@@ -193,7 +509,7 @@
           </w:p>
           <w:p>
             <w:r>
-              <w:t xml:space="preserve">RETURNS VARCHAR(9) </w:t>
+              <w:t>RETURNS TABLE</w:t>
             </w:r>
           </w:p>
           <w:p>
@@ -203,39 +519,123 @@
           </w:p>
           <w:p>
             <w:r>
-              <w:t>BEGIN</w:t>
-            </w:r>
-          </w:p>
-          <w:p>
-            <w:r>
-              <w:t xml:space="preserve">    DECLARE @MaNhanVien VARCHAR(9) = NULL; -- Khởi tạo với NULL</w:t>
-            </w:r>
-          </w:p>
-          <w:p/>
-          <w:p>
-            <w:r>
-              <w:t xml:space="preserve">    SELECT @MaNhanVien = Ma_nhan_vien</w:t>
-            </w:r>
-          </w:p>
-          <w:p>
-            <w:r>
-              <w:t xml:space="preserve">    FROM NHAN_VIEN</w:t>
-            </w:r>
-          </w:p>
-          <w:p>
-            <w:r>
-              <w:t xml:space="preserve">    WHERE SDT = @SDT AND Mat_khau = @MatKhau;</w:t>
-            </w:r>
-          </w:p>
-          <w:p/>
-          <w:p>
-            <w:r>
-              <w:t xml:space="preserve">    RETURN @MaNhanVien; -- Trả về NULL nếu không tìm thấy</w:t>
-            </w:r>
-          </w:p>
-          <w:p>
-            <w:r>
-              <w:t>END;</w:t>
+              <w:t xml:space="preserve">RETURN </w:t>
+            </w:r>
+          </w:p>
+          <w:p>
+            <w:r>
+              <w:t>(</w:t>
+            </w:r>
+          </w:p>
+          <w:p>
+            <w:r>
+              <w:t xml:space="preserve">    SELECT </w:t>
+            </w:r>
+          </w:p>
+          <w:p>
+            <w:r>
+              <w:t xml:space="preserve">        db.Ma_don_ban AS [Mã đơn bán],</w:t>
+            </w:r>
+          </w:p>
+          <w:p>
+            <w:r>
+              <w:t xml:space="preserve">        db.Ngay_tao_don AS [Ngày tạo đơn],</w:t>
+            </w:r>
+          </w:p>
+          <w:p>
+            <w:r>
+              <w:t xml:space="preserve">        db.So_tien_tra AS [Số tiền khách đã trả],</w:t>
+            </w:r>
+          </w:p>
+          <w:p>
+            <w:r>
+              <w:t xml:space="preserve">        db.SL_dien_thoai AS [Số lượng điện thoại],</w:t>
+            </w:r>
+          </w:p>
+          <w:p>
+            <w:r>
+              <w:t xml:space="preserve">        db.Tri_gia AS [Trị giá],</w:t>
+            </w:r>
+          </w:p>
+          <w:p>
+            <w:r>
+              <w:t xml:space="preserve">        db.Trang_thai AS [Trạng thái],</w:t>
+            </w:r>
+          </w:p>
+          <w:p>
+            <w:r>
+              <w:t xml:space="preserve">        kh.Ma_khach_hang AS [Mã khách hàng],</w:t>
+            </w:r>
+          </w:p>
+          <w:p>
+            <w:r>
+              <w:t xml:space="preserve">        kh.SDT AS [Số điện thoại khách hàng],</w:t>
+            </w:r>
+          </w:p>
+          <w:p>
+            <w:r>
+              <w:t xml:space="preserve">        kh.Ten_khach_hang AS [Tên khách hàng],</w:t>
+            </w:r>
+          </w:p>
+          <w:p>
+            <w:r>
+              <w:t xml:space="preserve">        km.Ma_khuyen_mai AS [Mã khuyến mãi],</w:t>
+            </w:r>
+          </w:p>
+          <w:p>
+            <w:r>
+              <w:t xml:space="preserve">        km.Chiet_khau AS [Chiết khấu],</w:t>
+            </w:r>
+          </w:p>
+          <w:p>
+            <w:r>
+              <w:t xml:space="preserve">        nv.Ma_nhan_vien AS [Mã nhân viên],</w:t>
+            </w:r>
+          </w:p>
+          <w:p>
+            <w:r>
+              <w:t xml:space="preserve">        nv.Ten_nhan_vien AS [Tên nhân viên],</w:t>
+            </w:r>
+          </w:p>
+          <w:p>
+            <w:r>
+              <w:lastRenderedPageBreak/>
+              <w:t xml:space="preserve">        nv.SDT AS [Số điện thoại nhân viên]</w:t>
+            </w:r>
+          </w:p>
+          <w:p>
+            <w:r>
+              <w:t xml:space="preserve">    FROM </w:t>
+            </w:r>
+          </w:p>
+          <w:p>
+            <w:r>
+              <w:t xml:space="preserve">        DON_BAN db</w:t>
+            </w:r>
+          </w:p>
+          <w:p>
+            <w:r>
+              <w:t xml:space="preserve">        LEFT JOIN KHACH_HANG kh ON db.Ma_khach_hang = kh.Ma_khach_hang</w:t>
+            </w:r>
+          </w:p>
+          <w:p>
+            <w:r>
+              <w:t xml:space="preserve">        LEFT JOIN KHUYEN_MAI km ON db.Ma_khuyen_mai = km.Ma_khuyen_mai</w:t>
+            </w:r>
+          </w:p>
+          <w:p>
+            <w:r>
+              <w:t xml:space="preserve">        LEFT JOIN NHAN_VIEN nv ON db.Ma_nhan_vien = nv.Ma_nhan_vien</w:t>
+            </w:r>
+          </w:p>
+          <w:p>
+            <w:r>
+              <w:t xml:space="preserve">    WHERE </w:t>
+            </w:r>
+          </w:p>
+          <w:p>
+            <w:r>
+              <w:t xml:space="preserve">        db.Ma_don_ban = @Ma_don_ban</w:t>
             </w:r>
           </w:p>
           <w:p>
@@ -244,25 +644,351 @@
                 <w:lang w:val="en-US"/>
               </w:rPr>
             </w:pPr>
+            <w:r>
+              <w:t>);</w:t>
+            </w:r>
           </w:p>
         </w:tc>
       </w:tr>
       <w:tr>
         <w:tc>
           <w:tcPr>
-            <w:tcW w:w="4508" w:type="dxa"/>
+            <w:tcW w:w="3325" w:type="dxa"/>
           </w:tcPr>
+          <w:p>
+            <w:r>
+              <w:lastRenderedPageBreak/>
+              <w:t>Lấy tất cả số điện thoại khách hàng fill vào combobox</w:t>
+            </w:r>
+          </w:p>
+        </w:tc>
+        <w:tc>
+          <w:tcPr>
+            <w:tcW w:w="5691" w:type="dxa"/>
+          </w:tcPr>
+          <w:p>
+            <w:r>
+              <w:rPr>
+                <w:lang w:val="en-US"/>
+              </w:rPr>
+              <w:t>CREATE</w:t>
+            </w:r>
+            <w:r>
+              <w:t xml:space="preserve"> FUNCTION [dbo].[Fn_LayTatCaSoDienThoaiKhachHang]()</w:t>
+            </w:r>
+          </w:p>
+          <w:p>
+            <w:r>
+              <w:t>RETURNS TABLE</w:t>
+            </w:r>
+          </w:p>
+          <w:p>
+            <w:r>
+              <w:t>AS</w:t>
+            </w:r>
+          </w:p>
+          <w:p>
+            <w:r>
+              <w:t>RETURN</w:t>
+            </w:r>
+          </w:p>
+          <w:p>
+            <w:r>
+              <w:t>(</w:t>
+            </w:r>
+          </w:p>
+          <w:p>
+            <w:r>
+              <w:t xml:space="preserve">    SELECT SDT </w:t>
+            </w:r>
+          </w:p>
+          <w:p>
+            <w:r>
+              <w:t xml:space="preserve">    FROM KHACH_HANG</w:t>
+            </w:r>
+          </w:p>
           <w:p>
             <w:pPr>
               <w:rPr>
                 <w:lang w:val="en-US"/>
               </w:rPr>
             </w:pPr>
+            <w:r>
+              <w:t>);</w:t>
+            </w:r>
+          </w:p>
+        </w:tc>
+      </w:tr>
+      <w:tr>
+        <w:tc>
+          <w:tcPr>
+            <w:tcW w:w="3325" w:type="dxa"/>
+          </w:tcPr>
+          <w:p>
+            <w:r>
+              <w:t xml:space="preserve">Lấy tất cả </w:t>
+            </w:r>
+            <w:r>
+              <w:t xml:space="preserve">mã khuyến mãi </w:t>
+            </w:r>
+            <w:r>
+              <w:t>khách hàng fill vào combobox</w:t>
+            </w:r>
           </w:p>
         </w:tc>
         <w:tc>
           <w:tcPr>
-            <w:tcW w:w="4508" w:type="dxa"/>
+            <w:tcW w:w="5691" w:type="dxa"/>
+          </w:tcPr>
+          <w:p>
+            <w:r>
+              <w:rPr>
+                <w:lang w:val="en-US"/>
+              </w:rPr>
+              <w:t>CREATE</w:t>
+            </w:r>
+            <w:r>
+              <w:t xml:space="preserve"> FUNCTION [dbo].[Fn_LayTatCaMaKhuyenMai]()</w:t>
+            </w:r>
+          </w:p>
+          <w:p>
+            <w:r>
+              <w:t>RETURNS TABLE</w:t>
+            </w:r>
+          </w:p>
+          <w:p>
+            <w:r>
+              <w:t>AS</w:t>
+            </w:r>
+          </w:p>
+          <w:p>
+            <w:r>
+              <w:t>RETURN</w:t>
+            </w:r>
+          </w:p>
+          <w:p>
+            <w:r>
+              <w:t>(</w:t>
+            </w:r>
+          </w:p>
+          <w:p>
+            <w:r>
+              <w:t xml:space="preserve">    SELECT Ma_khuyen_mai </w:t>
+            </w:r>
+          </w:p>
+          <w:p>
+            <w:r>
+              <w:t xml:space="preserve">    FROM KHUYEN_MAI</w:t>
+            </w:r>
+          </w:p>
+          <w:p>
+            <w:r>
+              <w:t>);</w:t>
+            </w:r>
+          </w:p>
+        </w:tc>
+      </w:tr>
+      <w:tr>
+        <w:tc>
+          <w:tcPr>
+            <w:tcW w:w="3325" w:type="dxa"/>
+          </w:tcPr>
+          <w:p>
+            <w:r>
+              <w:t>Lấy chiết khấu từ mã khuyến mãi</w:t>
+            </w:r>
+          </w:p>
+        </w:tc>
+        <w:tc>
+          <w:tcPr>
+            <w:tcW w:w="5691" w:type="dxa"/>
+          </w:tcPr>
+          <w:p>
+            <w:r>
+              <w:rPr>
+                <w:lang w:val="en-US"/>
+              </w:rPr>
+              <w:t>CREATE</w:t>
+            </w:r>
+            <w:r>
+              <w:t xml:space="preserve"> FUNCTION [dbo].[Fn_LayChietKhau]</w:t>
+            </w:r>
+          </w:p>
+          <w:p>
+            <w:r>
+              <w:t>(</w:t>
+            </w:r>
+          </w:p>
+          <w:p>
+            <w:r>
+              <w:t xml:space="preserve">    @Ma_khuyen_mai VARCHAR(9)</w:t>
+            </w:r>
+          </w:p>
+          <w:p>
+            <w:r>
+              <w:t>)</w:t>
+            </w:r>
+          </w:p>
+          <w:p>
+            <w:r>
+              <w:t>RETURNS NUMERIC(4,2)</w:t>
+            </w:r>
+          </w:p>
+          <w:p>
+            <w:r>
+              <w:t>AS</w:t>
+            </w:r>
+          </w:p>
+          <w:p>
+            <w:r>
+              <w:t>BEGIN</w:t>
+            </w:r>
+          </w:p>
+          <w:p>
+            <w:r>
+              <w:t xml:space="preserve">    DECLARE @ChietKhau NUMERIC(4,2);</w:t>
+            </w:r>
+          </w:p>
+          <w:p/>
+          <w:p>
+            <w:r>
+              <w:t xml:space="preserve">    SELECT @ChietKhau = Chiet_khau</w:t>
+            </w:r>
+          </w:p>
+          <w:p>
+            <w:r>
+              <w:t xml:space="preserve">    FROM KHUYEN_MAI</w:t>
+            </w:r>
+          </w:p>
+          <w:p>
+            <w:r>
+              <w:t xml:space="preserve">    WHERE Ma_khuyen_mai = @Ma_khuyen_mai;</w:t>
+            </w:r>
+          </w:p>
+          <w:p/>
+          <w:p>
+            <w:r>
+              <w:t xml:space="preserve">    -- Trả về giá trị chiết khấu hoặc 0 nếu mã khuyến mãi không tồn tại</w:t>
+            </w:r>
+          </w:p>
+          <w:p>
+            <w:r>
+              <w:t xml:space="preserve">    RETURN ISNULL(@ChietKhau, 0);</w:t>
+            </w:r>
+          </w:p>
+          <w:p>
+            <w:r>
+              <w:t>END;</w:t>
+            </w:r>
+          </w:p>
+        </w:tc>
+      </w:tr>
+      <w:tr>
+        <w:tc>
+          <w:tcPr>
+            <w:tcW w:w="3325" w:type="dxa"/>
+          </w:tcPr>
+          <w:p>
+            <w:r>
+              <w:t>Đảm bảo 1 số điện thoại chỉ xuất hiện đúng 1 lần và tương ứng 1 khách</w:t>
+            </w:r>
+          </w:p>
+        </w:tc>
+        <w:tc>
+          <w:tcPr>
+            <w:tcW w:w="5691" w:type="dxa"/>
+          </w:tcPr>
+          <w:p>
+            <w:r>
+              <w:t>CREATE FUNCTION Fn_KiemTraTrungSDTKhachHang (@sodienthoai VARCHAR(18))</w:t>
+            </w:r>
+          </w:p>
+          <w:p>
+            <w:r>
+              <w:lastRenderedPageBreak/>
+              <w:t>RETURNS BIT</w:t>
+            </w:r>
+          </w:p>
+          <w:p>
+            <w:r>
+              <w:t>AS</w:t>
+            </w:r>
+          </w:p>
+          <w:p>
+            <w:r>
+              <w:t>BEGIN</w:t>
+            </w:r>
+          </w:p>
+          <w:p>
+            <w:r>
+              <w:t xml:space="preserve">    DECLARE @isDuplicate BIT;</w:t>
+            </w:r>
+          </w:p>
+          <w:p>
+            <w:r>
+              <w:t xml:space="preserve">    </w:t>
+            </w:r>
+          </w:p>
+          <w:p>
+            <w:r>
+              <w:t xml:space="preserve">    -- Kiểm tra số lượng số điện thoại trùng lặp</w:t>
+            </w:r>
+          </w:p>
+          <w:p>
+            <w:r>
+              <w:t xml:space="preserve">    IF EXISTS (SELECT 1 FROM </w:t>
+            </w:r>
+            <w:r>
+              <w:rPr>
+                <w:lang w:val="en-US"/>
+              </w:rPr>
+              <w:t>KHACH_HANG</w:t>
+            </w:r>
+            <w:r>
+              <w:t xml:space="preserve"> WHERE SDT = @sodienthoai)</w:t>
+            </w:r>
+          </w:p>
+          <w:p>
+            <w:r>
+              <w:t xml:space="preserve">        SET @isDuplicate = 1; -- Có trùng</w:t>
+            </w:r>
+          </w:p>
+          <w:p>
+            <w:r>
+              <w:t xml:space="preserve">    ELSE</w:t>
+            </w:r>
+          </w:p>
+          <w:p>
+            <w:r>
+              <w:t xml:space="preserve">        SET @isDuplicate = 0; -- Không trùng</w:t>
+            </w:r>
+          </w:p>
+          <w:p>
+            <w:r>
+              <w:t xml:space="preserve">        </w:t>
+            </w:r>
+          </w:p>
+          <w:p>
+            <w:r>
+              <w:t xml:space="preserve">    RETURN @isDuplicate;</w:t>
+            </w:r>
+          </w:p>
+          <w:p>
+            <w:r>
+              <w:t>END;</w:t>
+            </w:r>
+          </w:p>
+          <w:p>
+            <w:r>
+              <w:t>GO</w:t>
+            </w:r>
+          </w:p>
+        </w:tc>
+      </w:tr>
+      <w:tr>
+        <w:tc>
+          <w:tcPr>
+            <w:tcW w:w="3325" w:type="dxa"/>
           </w:tcPr>
           <w:p>
             <w:pPr>
@@ -270,147 +996,235 @@
                 <w:lang w:val="en-US"/>
               </w:rPr>
             </w:pPr>
+            <w:r>
+              <w:rPr>
+                <w:lang w:val="en-US"/>
+              </w:rPr>
+              <w:lastRenderedPageBreak/>
+              <w:t>Tạo mới khách hàng</w:t>
+            </w:r>
+          </w:p>
+        </w:tc>
+        <w:tc>
+          <w:tcPr>
+            <w:tcW w:w="5691" w:type="dxa"/>
+          </w:tcPr>
+          <w:p>
+            <w:r>
+              <w:t>CREATE PROCEDURE [dbo].[Pr_ThemKhachHang]</w:t>
+            </w:r>
+          </w:p>
+          <w:p>
+            <w:r>
+              <w:t xml:space="preserve">    @Ma_khach_hang VARCHAR(9),</w:t>
+            </w:r>
+          </w:p>
+          <w:p>
+            <w:r>
+              <w:t xml:space="preserve">    @SDT VARCHAR(18),</w:t>
+            </w:r>
+          </w:p>
+          <w:p>
+            <w:r>
+              <w:t xml:space="preserve">    @Ten_khach_hang NVARCHAR(36) = NULL,</w:t>
+            </w:r>
+          </w:p>
+          <w:p>
+            <w:r>
+              <w:t xml:space="preserve">    @Dia_chi NVARCHAR(63) = NULL,</w:t>
+            </w:r>
+          </w:p>
+          <w:p>
+            <w:r>
+              <w:t xml:space="preserve">    @Gmail VARCHAR(36) = NULL</w:t>
+            </w:r>
+          </w:p>
+          <w:p>
+            <w:r>
+              <w:t>AS</w:t>
+            </w:r>
+          </w:p>
+          <w:p>
+            <w:r>
+              <w:t>BEGIN</w:t>
+            </w:r>
+          </w:p>
+          <w:p>
+            <w:r>
+              <w:t xml:space="preserve">    -- Thêm khách hàng mới vào bảng</w:t>
+            </w:r>
+          </w:p>
+          <w:p>
+            <w:r>
+              <w:t xml:space="preserve">    INSERT INTO KHACH_HANG (Ma_khach_hang, SDT, Ten_khach_hang, Dia_chi, Gmail)</w:t>
+            </w:r>
+          </w:p>
+          <w:p>
+            <w:r>
+              <w:t xml:space="preserve">    VALUES (@Ma_khach_hang, @SDT, @Ten_khach_hang, @Dia_chi, @Gmail);</w:t>
+            </w:r>
+          </w:p>
+          <w:p>
+            <w:r>
+              <w:t>END;</w:t>
+            </w:r>
           </w:p>
         </w:tc>
       </w:tr>
       <w:tr>
         <w:tc>
           <w:tcPr>
-            <w:tcW w:w="4508" w:type="dxa"/>
+            <w:tcW w:w="3325" w:type="dxa"/>
           </w:tcPr>
           <w:p>
-            <w:pPr>
+            <w:r>
+              <w:t>Mặc định chỉ xóa đơn bán có số l</w:t>
+            </w:r>
+            <w:r>
+              <w:t>ư</w:t>
+            </w:r>
+            <w:r>
+              <w:t>ợng điện thoại bên trong bằng 0</w:t>
+            </w:r>
+          </w:p>
+        </w:tc>
+        <w:tc>
+          <w:tcPr>
+            <w:tcW w:w="5691" w:type="dxa"/>
+          </w:tcPr>
+          <w:p>
+            <w:r>
               <w:rPr>
                 <w:lang w:val="en-US"/>
               </w:rPr>
-            </w:pPr>
-          </w:p>
-        </w:tc>
-        <w:tc>
-          <w:tcPr>
-            <w:tcW w:w="4508" w:type="dxa"/>
-          </w:tcPr>
-          <w:p>
-            <w:pPr>
-              <w:rPr>
-                <w:lang w:val="en-US"/>
-              </w:rPr>
-            </w:pPr>
-          </w:p>
-        </w:tc>
-      </w:tr>
-      <w:tr>
-        <w:tc>
-          <w:tcPr>
-            <w:tcW w:w="4508" w:type="dxa"/>
-          </w:tcPr>
-          <w:p>
-            <w:pPr>
-              <w:rPr>
-                <w:lang w:val="en-US"/>
-              </w:rPr>
-            </w:pPr>
-          </w:p>
-        </w:tc>
-        <w:tc>
-          <w:tcPr>
-            <w:tcW w:w="4508" w:type="dxa"/>
-          </w:tcPr>
-          <w:p>
-            <w:pPr>
-              <w:rPr>
-                <w:lang w:val="en-US"/>
-              </w:rPr>
-            </w:pPr>
-          </w:p>
-        </w:tc>
-      </w:tr>
-      <w:tr>
-        <w:tc>
-          <w:tcPr>
-            <w:tcW w:w="4508" w:type="dxa"/>
-          </w:tcPr>
-          <w:p>
-            <w:pPr>
-              <w:rPr>
-                <w:lang w:val="en-US"/>
-              </w:rPr>
-            </w:pPr>
-          </w:p>
-        </w:tc>
-        <w:tc>
-          <w:tcPr>
-            <w:tcW w:w="4508" w:type="dxa"/>
-          </w:tcPr>
-          <w:p>
-            <w:pPr>
-              <w:rPr>
-                <w:lang w:val="en-US"/>
-              </w:rPr>
-            </w:pPr>
-          </w:p>
-        </w:tc>
-      </w:tr>
-      <w:tr>
-        <w:tc>
-          <w:tcPr>
-            <w:tcW w:w="4508" w:type="dxa"/>
-          </w:tcPr>
-          <w:p>
-            <w:pPr>
-              <w:rPr>
-                <w:lang w:val="en-US"/>
-              </w:rPr>
-            </w:pPr>
-          </w:p>
-        </w:tc>
-        <w:tc>
-          <w:tcPr>
-            <w:tcW w:w="4508" w:type="dxa"/>
-          </w:tcPr>
-          <w:p>
-            <w:pPr>
-              <w:rPr>
-                <w:lang w:val="en-US"/>
-              </w:rPr>
-            </w:pPr>
-          </w:p>
-        </w:tc>
-      </w:tr>
-      <w:tr>
-        <w:tc>
-          <w:tcPr>
-            <w:tcW w:w="4508" w:type="dxa"/>
-          </w:tcPr>
-          <w:p>
-            <w:pPr>
-              <w:rPr>
-                <w:lang w:val="en-US"/>
-              </w:rPr>
-            </w:pPr>
-          </w:p>
-        </w:tc>
-        <w:tc>
-          <w:tcPr>
-            <w:tcW w:w="4508" w:type="dxa"/>
-          </w:tcPr>
-          <w:p>
-            <w:pPr>
-              <w:rPr>
-                <w:lang w:val="en-US"/>
-              </w:rPr>
-            </w:pPr>
-          </w:p>
+              <w:t>CREATE</w:t>
+            </w:r>
+            <w:r>
+              <w:t xml:space="preserve"> PROCEDURE Pr_XoaDonBan</w:t>
+            </w:r>
+          </w:p>
+          <w:p>
+            <w:r>
+              <w:t xml:space="preserve">    @Ma_don_ban VARCHAR(9),</w:t>
+            </w:r>
+          </w:p>
+          <w:p>
+            <w:r>
+              <w:t xml:space="preserve">    @Message NVARCHAR(100) OUTPUT -- Thêm OUTPUT parameter để lưu thông báo</w:t>
+            </w:r>
+          </w:p>
+          <w:p>
+            <w:r>
+              <w:t>AS</w:t>
+            </w:r>
+          </w:p>
+          <w:p>
+            <w:r>
+              <w:t>BEGIN</w:t>
+            </w:r>
+          </w:p>
+          <w:p>
+            <w:r>
+              <w:t xml:space="preserve">    DECLARE @SL_dien_thoai INT;</w:t>
+            </w:r>
+          </w:p>
+          <w:p>
+            <w:r>
+              <w:t xml:space="preserve">    </w:t>
+            </w:r>
+          </w:p>
+          <w:p>
+            <w:r>
+              <w:t xml:space="preserve">    -- Lấy số lượng điện thoại trong đơn bán</w:t>
+            </w:r>
+          </w:p>
+          <w:p>
+            <w:r>
+              <w:t xml:space="preserve">    SELECT @SL_dien_thoai = SL_dien_thoai </w:t>
+            </w:r>
+          </w:p>
+          <w:p>
+            <w:r>
+              <w:t xml:space="preserve">    FROM DON_BAN </w:t>
+            </w:r>
+          </w:p>
+          <w:p>
+            <w:r>
+              <w:t xml:space="preserve">    WHERE Ma_don_ban = @Ma_don_ban;</w:t>
+            </w:r>
+          </w:p>
+          <w:p/>
+          <w:p>
+            <w:r>
+              <w:t xml:space="preserve">    IF @SL_dien_thoai = 0</w:t>
+            </w:r>
+          </w:p>
+          <w:p>
+            <w:r>
+              <w:t xml:space="preserve">    BEGIN</w:t>
+            </w:r>
+          </w:p>
+          <w:p>
+            <w:r>
+              <w:t xml:space="preserve">        DELETE FROM DON_BAN </w:t>
+            </w:r>
+          </w:p>
+          <w:p>
+            <w:r>
+              <w:t xml:space="preserve">        WHERE Ma_don_ban = @Ma_don_ban;</w:t>
+            </w:r>
+          </w:p>
+          <w:p>
+            <w:r>
+              <w:t xml:space="preserve">        </w:t>
+            </w:r>
+          </w:p>
+          <w:p>
+            <w:r>
+              <w:lastRenderedPageBreak/>
+              <w:t xml:space="preserve">        SET @Message = N'Đơn bán đã được xóa thành công.';</w:t>
+            </w:r>
+          </w:p>
+          <w:p>
+            <w:r>
+              <w:t xml:space="preserve">    END</w:t>
+            </w:r>
+          </w:p>
+          <w:p>
+            <w:r>
+              <w:t xml:space="preserve">    ELSE</w:t>
+            </w:r>
+          </w:p>
+          <w:p>
+            <w:r>
+              <w:t xml:space="preserve">    BEGIN</w:t>
+            </w:r>
+          </w:p>
+          <w:p>
+            <w:r>
+              <w:t xml:space="preserve">        SET @Message = N'Không thể xóa đơn bán. Số lượng điện thoại trong đơn không bằng 0.';</w:t>
+            </w:r>
+          </w:p>
+          <w:p>
+            <w:r>
+              <w:t xml:space="preserve">    END</w:t>
+            </w:r>
+          </w:p>
+          <w:p>
+            <w:r>
+              <w:t>END;</w:t>
+            </w:r>
+          </w:p>
+          <w:p>
+            <w:r>
+              <w:t>GO</w:t>
+            </w:r>
+          </w:p>
+          <w:p/>
         </w:tc>
       </w:tr>
     </w:tbl>
-    <w:p>
-      <w:pPr>
-        <w:rPr>
-          <w:lang w:val="en-US"/>
-        </w:rPr>
-      </w:pPr>
-    </w:p>
+    <w:p/>
     <w:sectPr>
       <w:pgSz w:w="11906" w:h="16838"/>
       <w:pgMar w:top="1440" w:right="1440" w:bottom="1440" w:left="1440" w:header="720" w:footer="720" w:gutter="0"/>

</xml_diff>